<commit_message>
Menu 7.6 y 7.7 listo
</commit_message>
<xml_diff>
--- a/PROGRAS/PROGRA2/Proyecto2/Manual de usuario.docx
+++ b/PROGRAS/PROGRA2/Proyecto2/Manual de usuario.docx
@@ -14,7 +14,13 @@
         <w:rPr>
           <w:lang w:val="es-CR"/>
         </w:rPr>
-        <w:t xml:space="preserve">Manual de usuario </w:t>
+        <w:t>Manual de usuario</w:t>
+      </w:r>
+      <w:r>
+        <w:rPr>
+          <w:lang w:val="es-CR"/>
+        </w:rPr>
+        <w:t xml:space="preserve"> Progra2</w:t>
       </w:r>
     </w:p>
     <w:p>
@@ -25,6 +31,12 @@
           <w:lang w:val="es-CR"/>
         </w:rPr>
       </w:pPr>
+      <w:r>
+        <w:rPr>
+          <w:lang w:val="es-CR"/>
+        </w:rPr>
+        <w:t>Gustavo Vargas Ramirez   --- 200409141</w:t>
+      </w:r>
     </w:p>
     <w:p>
       <w:pPr>
@@ -38,6 +50,36 @@
         <w:rPr>
           <w:lang w:val="es-CR"/>
         </w:rPr>
+        <w:t>Gabriel Campos Gutierrez --- 2023093692</w:t>
+      </w:r>
+      <w:r>
+        <w:rPr>
+          <w:lang w:val="es-CR"/>
+        </w:rPr>
+        <w:t xml:space="preserve"> </w:t>
+      </w:r>
+    </w:p>
+    <w:p>
+      <w:pPr>
+        <w:pStyle w:val="Heading1"/>
+        <w:ind w:left="-5"/>
+        <w:rPr>
+          <w:lang w:val="es-CR"/>
+        </w:rPr>
+      </w:pPr>
+    </w:p>
+    <w:p>
+      <w:pPr>
+        <w:pStyle w:val="Heading1"/>
+        <w:ind w:left="-5"/>
+        <w:rPr>
+          <w:lang w:val="es-CR"/>
+        </w:rPr>
+      </w:pPr>
+      <w:r>
+        <w:rPr>
+          <w:lang w:val="es-CR"/>
+        </w:rPr>
         <w:t xml:space="preserve">1-Uso del programa </w:t>
       </w:r>
     </w:p>
@@ -90,16 +132,31 @@
           <w:lang w:val="es-CR"/>
         </w:rPr>
       </w:pPr>
-    </w:p>
-    <w:p>
-      <w:pPr>
-        <w:ind w:left="-5"/>
-        <w:rPr>
-          <w:lang w:val="es-CR"/>
-        </w:rPr>
-      </w:pPr>
-      <w:r>
-        <w:rPr>
+      <w:r>
+        <w:rPr>
+          <w:lang w:val="es-CR"/>
+        </w:rPr>
+        <w:t>El programa carga automáticamente los archivos iniciales, sin embargo en la sección “Leer Archivos” se puede cargar de nuevo, en caso que hubieran cambios en los archivos.</w:t>
+      </w:r>
+    </w:p>
+    <w:p>
+      <w:pPr>
+        <w:ind w:left="-5"/>
+        <w:rPr>
+          <w:lang w:val="es-CR"/>
+        </w:rPr>
+      </w:pPr>
+    </w:p>
+    <w:p>
+      <w:pPr>
+        <w:ind w:left="-5"/>
+        <w:rPr>
+          <w:lang w:val="es-CR"/>
+        </w:rPr>
+      </w:pPr>
+      <w:r>
+        <w:rPr>
+          <w:noProof/>
           <w:lang w:val="es-CR"/>
         </w:rPr>
         <w:drawing>
@@ -159,7 +216,6 @@
         <w:rPr>
           <w:lang w:val="es-CR"/>
         </w:rPr>
-        <w:lastRenderedPageBreak/>
         <w:t xml:space="preserve">2-Inserciones </w:t>
       </w:r>
     </w:p>
@@ -206,6 +262,7 @@
       </w:pPr>
       <w:r>
         <w:rPr>
+          <w:noProof/>
           <w:lang w:val="es-CR"/>
         </w:rPr>
         <w:drawing>
@@ -297,6 +354,7 @@
       </w:pPr>
       <w:r>
         <w:rPr>
+          <w:noProof/>
           <w:lang w:val="es-CR"/>
         </w:rPr>
         <w:drawing>
@@ -348,7 +406,6 @@
         <w:rPr>
           <w:lang w:val="es-CR"/>
         </w:rPr>
-        <w:lastRenderedPageBreak/>
         <w:t xml:space="preserve">4-Buscar </w:t>
       </w:r>
     </w:p>
@@ -383,6 +440,7 @@
       </w:pPr>
       <w:r>
         <w:rPr>
+          <w:noProof/>
           <w:lang w:val="es-CR"/>
         </w:rPr>
         <w:drawing>
@@ -489,7 +547,6 @@
         <w:rPr>
           <w:lang w:val="es-CR"/>
         </w:rPr>
-        <w:lastRenderedPageBreak/>
         <w:t xml:space="preserve">5-Modificar </w:t>
       </w:r>
     </w:p>
@@ -504,32 +561,19 @@
         <w:rPr>
           <w:lang w:val="es-CR"/>
         </w:rPr>
-        <w:t xml:space="preserve">Esta función permite modificar nombres de elementos específicos, o en casos </w:t>
-      </w:r>
-      <w:proofErr w:type="spellStart"/>
-      <w:r>
-        <w:rPr>
-          <w:lang w:val="es-CR"/>
-        </w:rPr>
-        <w:t>mas</w:t>
-      </w:r>
-      <w:proofErr w:type="spellEnd"/>
-      <w:r>
-        <w:rPr>
-          <w:lang w:val="es-CR"/>
-        </w:rPr>
-        <w:t xml:space="preserve"> complejos permite cambiar otras cualidades que los mismos posean, como precio y kcal. Esta función puede cambiar compras de igual manera en cantidad o en producto, siempre y cuando los códigos que se usen sean validos dentro del restaurante elegido por el usuario, ya que después de la selección este no se puede cambiar. </w:t>
-      </w:r>
-    </w:p>
-    <w:p>
-      <w:pPr>
-        <w:ind w:left="-5"/>
-        <w:rPr>
-          <w:lang w:val="es-CR"/>
-        </w:rPr>
-      </w:pPr>
-      <w:r>
-        <w:rPr>
+        <w:t xml:space="preserve">Esta función permite modificar nombres de elementos específicos, o en casos mas complejos permite cambiar otras cualidades que los mismos posean, como precio y kcal. Esta función puede cambiar compras de igual manera en cantidad o en producto, siempre y cuando los códigos que se usen sean validos dentro del restaurante elegido por el usuario, ya que después de la selección este no se puede cambiar. </w:t>
+      </w:r>
+    </w:p>
+    <w:p>
+      <w:pPr>
+        <w:ind w:left="-5"/>
+        <w:rPr>
+          <w:lang w:val="es-CR"/>
+        </w:rPr>
+      </w:pPr>
+      <w:r>
+        <w:rPr>
+          <w:noProof/>
           <w:lang w:val="es-CR"/>
         </w:rPr>
         <w:drawing>
@@ -615,9 +659,9 @@
       </w:pPr>
       <w:r>
         <w:rPr>
-          <w:lang w:val="es-CR"/>
-        </w:rPr>
-        <w:lastRenderedPageBreak/>
+          <w:noProof/>
+          <w:lang w:val="es-CR"/>
+        </w:rPr>
         <w:drawing>
           <wp:inline distT="0" distB="0" distL="0" distR="0" wp14:anchorId="000F43EF" wp14:editId="64ADEA49">
             <wp:extent cx="4401164" cy="3553321"/>
@@ -675,71 +719,69 @@
         <w:rPr>
           <w:lang w:val="es-CR"/>
         </w:rPr>
-        <w:t xml:space="preserve">7-Compras </w:t>
-      </w:r>
-    </w:p>
-    <w:p>
-      <w:pPr>
-        <w:ind w:left="-5"/>
-        <w:rPr>
-          <w:lang w:val="es-CR"/>
-        </w:rPr>
-      </w:pPr>
-      <w:r>
-        <w:rPr>
-          <w:lang w:val="es-CR"/>
-        </w:rPr>
-        <w:t xml:space="preserve">Las compras se ven ligadas a la existencia de productos y clientes dentro del establecimiento, un cliente puede elegir asistir a cierto establecimiento y escoger productos </w:t>
-      </w:r>
-      <w:proofErr w:type="gramStart"/>
-      <w:r>
-        <w:rPr>
-          <w:lang w:val="es-CR"/>
-        </w:rPr>
-        <w:t>del mismo</w:t>
-      </w:r>
-      <w:proofErr w:type="gramEnd"/>
-      <w:r>
-        <w:rPr>
-          <w:lang w:val="es-CR"/>
-        </w:rPr>
-        <w:t xml:space="preserve">, al igual que postularse en fila antes de recibir sus productos, donde </w:t>
-      </w:r>
-      <w:proofErr w:type="spellStart"/>
-      <w:r>
-        <w:rPr>
-          <w:lang w:val="es-CR"/>
-        </w:rPr>
-        <w:t>aun</w:t>
-      </w:r>
-      <w:proofErr w:type="spellEnd"/>
-      <w:r>
-        <w:rPr>
-          <w:lang w:val="es-CR"/>
-        </w:rPr>
-        <w:t xml:space="preserve"> posee tiempo para manipularlos en cantidad y tipo. Este programa requiere códigos válidos para su funcionamiento al identificar productos, restaurantes y clientes, de lo contrario los procesos se ven irrumpidos. </w:t>
-      </w:r>
-    </w:p>
-    <w:p>
-      <w:pPr>
-        <w:ind w:left="-5"/>
-        <w:rPr>
-          <w:lang w:val="es-CR"/>
-        </w:rPr>
-      </w:pPr>
-    </w:p>
-    <w:p>
-      <w:pPr>
-        <w:ind w:left="-5"/>
-        <w:rPr>
-          <w:lang w:val="es-CR"/>
-        </w:rPr>
-      </w:pPr>
-      <w:r>
-        <w:rPr>
-          <w:lang w:val="es-CR"/>
-        </w:rPr>
-        <w:lastRenderedPageBreak/>
+        <w:t>7</w:t>
+      </w:r>
+      <w:r>
+        <w:rPr>
+          <w:lang w:val="es-CR"/>
+        </w:rPr>
+        <w:t>y8</w:t>
+      </w:r>
+      <w:r>
+        <w:rPr>
+          <w:lang w:val="es-CR"/>
+        </w:rPr>
+        <w:t xml:space="preserve">-Compras </w:t>
+      </w:r>
+    </w:p>
+    <w:p>
+      <w:pPr>
+        <w:ind w:left="-5"/>
+        <w:rPr>
+          <w:lang w:val="es-CR"/>
+        </w:rPr>
+      </w:pPr>
+      <w:r>
+        <w:rPr>
+          <w:lang w:val="es-CR"/>
+        </w:rPr>
+        <w:t xml:space="preserve">Las compras se ven ligadas a la existencia de productos y clientes dentro del establecimiento, un cliente puede elegir asistir a cierto establecimiento y escoger productos del mismo, al igual que postularse en fila antes de recibir sus productos, donde aun posee tiempo para manipularlos en cantidad y tipo. Este programa requiere códigos válidos para su funcionamiento al identificar productos, restaurantes y clientes, de lo contrario los procesos se ven irrumpidos. </w:t>
+      </w:r>
+    </w:p>
+    <w:p>
+      <w:pPr>
+        <w:ind w:left="-5"/>
+        <w:rPr>
+          <w:lang w:val="es-CR"/>
+        </w:rPr>
+      </w:pPr>
+      <w:r>
+        <w:rPr>
+          <w:lang w:val="es-CR"/>
+        </w:rPr>
+        <w:t>La sección 7 abarca los reportes de compras, mientras que la sección 8, es el modulo para ingresar a los clientes a comprar sus productos.</w:t>
+      </w:r>
+    </w:p>
+    <w:p>
+      <w:pPr>
+        <w:ind w:left="-5"/>
+        <w:rPr>
+          <w:lang w:val="es-CR"/>
+        </w:rPr>
+      </w:pPr>
+    </w:p>
+    <w:p>
+      <w:pPr>
+        <w:ind w:left="-5"/>
+        <w:rPr>
+          <w:lang w:val="es-CR"/>
+        </w:rPr>
+      </w:pPr>
+      <w:r>
+        <w:rPr>
+          <w:noProof/>
+          <w:lang w:val="es-CR"/>
+        </w:rPr>
         <w:drawing>
           <wp:inline distT="0" distB="0" distL="0" distR="0" wp14:anchorId="7D356E4D" wp14:editId="0C1320F4">
             <wp:extent cx="5931535" cy="3251835"/>
@@ -802,6 +844,7 @@
       </w:pPr>
       <w:r>
         <w:rPr>
+          <w:noProof/>
           <w:lang w:val="es-CR"/>
         </w:rPr>
         <w:drawing>

</xml_diff>